<commit_message>
Adding document (dev manual).
</commit_message>
<xml_diff>
--- a/UserManual-Car-Rental-System.docx
+++ b/UserManual-Car-Rental-System.docx
@@ -1,6 +1,6 @@
 
 <file path=word/document.xml><?xml version="1.0" encoding="utf-8"?>
-<w:document xmlns:wpc="http://schemas.microsoft.com/office/word/2010/wordprocessingCanvas" xmlns:cx="http://schemas.microsoft.com/office/drawing/2014/chartex" xmlns:cx1="http://schemas.microsoft.com/office/drawing/2015/9/8/chartex" xmlns:cx2="http://schemas.microsoft.com/office/drawing/2015/10/21/chartex" xmlns:cx3="http://schemas.microsoft.com/office/drawing/2016/5/9/chartex" xmlns:cx4="http://schemas.microsoft.com/office/drawing/2016/5/10/chartex" xmlns:cx5="http://schemas.microsoft.com/office/drawing/2016/5/11/chartex" xmlns:cx6="http://schemas.microsoft.com/office/drawing/2016/5/12/chartex" xmlns:cx7="http://schemas.microsoft.com/office/drawing/2016/5/13/chartex" xmlns:cx8="http://schemas.microsoft.com/office/drawing/2016/5/14/chartex" xmlns:mc="http://schemas.openxmlformats.org/markup-compatibility/2006" xmlns:aink="http://schemas.microsoft.com/office/drawing/2016/ink" xmlns:am3d="http://schemas.microsoft.com/office/drawing/2017/model3d" xmlns:o="urn:schemas-microsoft-com:office:office" xmlns:oel="http://schemas.microsoft.com/office/2019/extlst" xmlns:r="http://schemas.openxmlformats.org/officeDocument/2006/relationships" xmlns:m="http://schemas.openxmlformats.org/officeDocument/2006/math" xmlns:v="urn:schemas-microsoft-com:vml" xmlns:wp14="http://schemas.microsoft.com/office/word/2010/wordprocessingDrawing" xmlns:wp="http://schemas.openxmlformats.org/drawingml/2006/wordprocessingDrawing" xmlns:w10="urn:schemas-microsoft-com:office:word" xmlns:w="http://schemas.openxmlformats.org/wordprocessingml/2006/main" xmlns:w14="http://schemas.microsoft.com/office/word/2010/wordml" xmlns:w15="http://schemas.microsoft.com/office/word/2012/wordml" xmlns:w16cex="http://schemas.microsoft.com/office/word/2018/wordml/cex" xmlns:w16cid="http://schemas.microsoft.com/office/word/2016/wordml/cid" xmlns:w16="http://schemas.microsoft.com/office/word/2018/wordml" xmlns:w16sdtdh="http://schemas.microsoft.com/office/word/2020/wordml/sdtdatahash" xmlns:w16se="http://schemas.microsoft.com/office/word/2015/wordml/symex" xmlns:wpg="http://schemas.microsoft.com/office/word/2010/wordprocessingGroup" xmlns:wpi="http://schemas.microsoft.com/office/word/2010/wordprocessingInk" xmlns:wne="http://schemas.microsoft.com/office/word/2006/wordml" xmlns:wps="http://schemas.microsoft.com/office/word/2010/wordprocessingShape" mc:Ignorable="w14 w15 w16se w16cid w16 w16cex w16sdtdh wp14">
+<w:document xmlns:wpc="http://schemas.microsoft.com/office/word/2010/wordprocessingCanvas" xmlns:cx="http://schemas.microsoft.com/office/drawing/2014/chartex" xmlns:cx1="http://schemas.microsoft.com/office/drawing/2015/9/8/chartex" xmlns:cx2="http://schemas.microsoft.com/office/drawing/2015/10/21/chartex" xmlns:cx3="http://schemas.microsoft.com/office/drawing/2016/5/9/chartex" xmlns:cx4="http://schemas.microsoft.com/office/drawing/2016/5/10/chartex" xmlns:cx5="http://schemas.microsoft.com/office/drawing/2016/5/11/chartex" xmlns:cx6="http://schemas.microsoft.com/office/drawing/2016/5/12/chartex" xmlns:cx7="http://schemas.microsoft.com/office/drawing/2016/5/13/chartex" xmlns:cx8="http://schemas.microsoft.com/office/drawing/2016/5/14/chartex" xmlns:mc="http://schemas.openxmlformats.org/markup-compatibility/2006" xmlns:aink="http://schemas.microsoft.com/office/drawing/2016/ink" xmlns:am3d="http://schemas.microsoft.com/office/drawing/2017/model3d" xmlns:o="urn:schemas-microsoft-com:office:office" xmlns:oel="http://schemas.microsoft.com/office/2019/extlst" xmlns:r="http://schemas.openxmlformats.org/officeDocument/2006/relationships" xmlns:m="http://schemas.openxmlformats.org/officeDocument/2006/math" xmlns:v="urn:schemas-microsoft-com:vml" xmlns:wp14="http://schemas.microsoft.com/office/word/2010/wordprocessingDrawing" xmlns:wp="http://schemas.openxmlformats.org/drawingml/2006/wordprocessingDrawing" xmlns:w10="urn:schemas-microsoft-com:office:word" xmlns:w="http://schemas.openxmlformats.org/wordprocessingml/2006/main" xmlns:w14="http://schemas.microsoft.com/office/word/2010/wordml" xmlns:w15="http://schemas.microsoft.com/office/word/2012/wordml" xmlns:w16cex="http://schemas.microsoft.com/office/word/2018/wordml/cex" xmlns:w16cid="http://schemas.microsoft.com/office/word/2016/wordml/cid" xmlns:w16="http://schemas.microsoft.com/office/word/2018/wordml" xmlns:w16du="http://schemas.microsoft.com/office/word/2023/wordml/word16du" xmlns:w16sdtdh="http://schemas.microsoft.com/office/word/2020/wordml/sdtdatahash" xmlns:w16se="http://schemas.microsoft.com/office/word/2015/wordml/symex" xmlns:wpg="http://schemas.microsoft.com/office/word/2010/wordprocessingGroup" xmlns:wpi="http://schemas.microsoft.com/office/word/2010/wordprocessingInk" xmlns:wne="http://schemas.microsoft.com/office/word/2006/wordml" xmlns:wps="http://schemas.microsoft.com/office/word/2010/wordprocessingShape" mc:Ignorable="w14 w15 w16se w16cid w16 w16cex w16sdtdh w16du wp14">
   <w:body>
     <w:p>
       <w:pPr>
@@ -75,6 +75,8 @@
       <w:sdtPr>
         <w:rPr>
           <w:rFonts w:asciiTheme="minorHAnsi" w:eastAsiaTheme="minorEastAsia" w:hAnsiTheme="minorHAnsi" w:cstheme="minorBidi"/>
+          <w:b w:val="0"/>
+          <w:bCs w:val="0"/>
           <w:kern w:val="2"/>
           <w:sz w:val="22"/>
           <w:szCs w:val="22"/>
@@ -89,8 +91,6 @@
       <w:sdtEndPr>
         <w:rPr>
           <w:rFonts w:ascii="Times New Roman" w:hAnsi="Times New Roman" w:cs="Times New Roman"/>
-          <w:b w:val="0"/>
-          <w:bCs w:val="0"/>
           <w:noProof/>
         </w:rPr>
       </w:sdtEndPr>
@@ -1321,21 +1321,7 @@
                 <w:rStyle w:val="Hyperlink"/>
                 <w:noProof/>
               </w:rPr>
-              <w:t>Car Information Manag</w:t>
-            </w:r>
-            <w:r>
-              <w:rPr>
-                <w:rStyle w:val="Hyperlink"/>
-                <w:noProof/>
-              </w:rPr>
-              <w:t>e</w:t>
-            </w:r>
-            <w:r>
-              <w:rPr>
-                <w:rStyle w:val="Hyperlink"/>
-                <w:noProof/>
-              </w:rPr>
-              <w:t>ment</w:t>
+              <w:t>Car Information Management</w:t>
             </w:r>
             <w:r>
               <w:rPr>
@@ -2605,31 +2591,7 @@
         <w:t>Car Rental Management System</w:t>
       </w:r>
       <w:r>
-        <w:t xml:space="preserve"> is developed upon a multi-layer architecture with proprietary </w:t>
-      </w:r>
-      <w:proofErr w:type="spellStart"/>
-      <w:r>
-        <w:t>YBConsoleView</w:t>
-      </w:r>
-      <w:proofErr w:type="spellEnd"/>
-      <w:r>
-        <w:t xml:space="preserve">, </w:t>
-      </w:r>
-      <w:proofErr w:type="spellStart"/>
-      <w:r>
-        <w:t>YBPersistence</w:t>
-      </w:r>
-      <w:proofErr w:type="spellEnd"/>
-      <w:r>
-        <w:t xml:space="preserve"> and </w:t>
-      </w:r>
-      <w:proofErr w:type="spellStart"/>
-      <w:r>
-        <w:t>YBCarRental</w:t>
-      </w:r>
-      <w:proofErr w:type="spellEnd"/>
-      <w:r>
-        <w:t xml:space="preserve"> libraries. It is a good reference for learning how to build an application framework to study the concept of OOP, abstract</w:t>
+        <w:t xml:space="preserve"> is developed upon a multi-layer architecture with proprietary YBConsoleView, YBPersistence and YBCarRental libraries. It is a good reference for learning how to build an application framework to study the concept of OOP, abstract</w:t>
       </w:r>
       <w:r>
         <w:t>ing</w:t>
@@ -2707,15 +2669,7 @@
         <w:t xml:space="preserve"> and framework extension</w:t>
       </w:r>
       <w:r>
-        <w:t xml:space="preserve">, please like our </w:t>
-      </w:r>
-      <w:proofErr w:type="gramStart"/>
-      <w:r>
-        <w:t>open source</w:t>
-      </w:r>
-      <w:proofErr w:type="gramEnd"/>
-      <w:r>
-        <w:t xml:space="preserve"> project on </w:t>
+        <w:t xml:space="preserve">, please like our open source project on </w:t>
       </w:r>
       <w:hyperlink r:id="rId7" w:history="1">
         <w:r>
@@ -2840,10 +2794,7 @@
           </w:tcPr>
           <w:p>
             <w:r>
-              <w:t xml:space="preserve"> </w:t>
-            </w:r>
-            <w:r>
-              <w:t>2.0 GHz dual-core processor or equivalent.</w:t>
+              <w:t xml:space="preserve"> 2.0 GHz dual-core processor or equivalent.</w:t>
             </w:r>
           </w:p>
         </w:tc>
@@ -3005,33 +2956,12 @@
     </w:p>
     <w:p>
       <w:r>
-        <w:t xml:space="preserve">2. </w:t>
-      </w:r>
-      <w:r>
-        <w:t xml:space="preserve">Unpack the </w:t>
-      </w:r>
-      <w:r>
-        <w:t>Installer</w:t>
-      </w:r>
-      <w:r>
-        <w:t xml:space="preserve"> zip file:</w:t>
-      </w:r>
-    </w:p>
-    <w:p>
-      <w:r>
-        <w:t xml:space="preserve">- Locate the downloaded installer file (usually in your Downloads folder) and </w:t>
-      </w:r>
-      <w:r>
-        <w:t xml:space="preserve">unpack </w:t>
-      </w:r>
-      <w:r>
-        <w:t>it to</w:t>
-      </w:r>
-      <w:r>
-        <w:t xml:space="preserve"> any directory you like</w:t>
-      </w:r>
-      <w:r>
-        <w:t>.</w:t>
+        <w:t>2. Unpack the Installer zip file:</w:t>
+      </w:r>
+    </w:p>
+    <w:p>
+      <w:r>
+        <w:t>- Locate the downloaded installer file (usually in your Downloads folder) and unpack it to any directory you like.</w:t>
       </w:r>
     </w:p>
     <w:p>
@@ -3041,38 +2971,7 @@
     </w:p>
     <w:p>
       <w:r>
-        <w:t xml:space="preserve">- </w:t>
-      </w:r>
-      <w:r>
-        <w:t xml:space="preserve">There is </w:t>
-      </w:r>
-      <w:proofErr w:type="gramStart"/>
-      <w:r>
-        <w:t>not</w:t>
-      </w:r>
-      <w:proofErr w:type="gramEnd"/>
-      <w:r>
-        <w:t xml:space="preserve"> </w:t>
-      </w:r>
-      <w:r>
-        <w:t>End User License Agreement (EULA)</w:t>
-      </w:r>
-      <w:r>
-        <w:t xml:space="preserve"> during the installation process</w:t>
-      </w:r>
-      <w:r>
-        <w:t>.</w:t>
-      </w:r>
-      <w:r>
-        <w:t xml:space="preserve"> The User Manual is included in the installation package and has a license part in it. You agree to </w:t>
-      </w:r>
-      <w:proofErr w:type="gramStart"/>
-      <w:r>
-        <w:t>abide</w:t>
-      </w:r>
-      <w:proofErr w:type="gramEnd"/>
-      <w:r>
-        <w:t xml:space="preserve"> the License Agreement by unpacking the installation package.</w:t>
+        <w:t>- There is not End User License Agreement (EULA) during the installation process. The User Manual is included in the installation package and has a license part in it. You agree to abide the License Agreement by unpacking the installation package.</w:t>
       </w:r>
     </w:p>
     <w:p/>
@@ -3102,11 +3001,9 @@
       <w:r>
         <w:t xml:space="preserve">and double-click </w:t>
       </w:r>
-      <w:proofErr w:type="gramStart"/>
       <w:r>
         <w:t>the CarRental.exe</w:t>
       </w:r>
-      <w:proofErr w:type="gramEnd"/>
       <w:r>
         <w:t xml:space="preserve"> to launch the application.</w:t>
       </w:r>
@@ -3146,15 +3043,7 @@
         <w:t xml:space="preserve">Not all keys from the keyboard will be functional in the Car Rental System. </w:t>
       </w:r>
       <w:r>
-        <w:t xml:space="preserve">As the Car Rental System is </w:t>
-      </w:r>
-      <w:proofErr w:type="gramStart"/>
-      <w:r>
-        <w:t>a text</w:t>
-      </w:r>
-      <w:proofErr w:type="gramEnd"/>
-      <w:r>
-        <w:t xml:space="preserve">-based software, it provides pure keyboard operation and does NOT support mouse operation. </w:t>
+        <w:t xml:space="preserve">As the Car Rental System is a text-based software, it provides pure keyboard operation and does NOT support mouse operation. </w:t>
       </w:r>
       <w:r>
         <w:t>Follow the following guide for better operations:</w:t>
@@ -3190,15 +3079,7 @@
     </w:p>
     <w:p>
       <w:r>
-        <w:t xml:space="preserve">- When you've filled out a form or </w:t>
-      </w:r>
-      <w:proofErr w:type="gramStart"/>
-      <w:r>
-        <w:t>made a selection</w:t>
-      </w:r>
-      <w:proofErr w:type="gramEnd"/>
-      <w:r>
-        <w:t xml:space="preserve">, you can press the 'Return' key to confirm your choice </w:t>
+        <w:t xml:space="preserve">- When you've filled out a form or made a selection, you can press the 'Return' key to confirm your choice </w:t>
       </w:r>
       <w:r>
         <w:t>and</w:t>
@@ -3233,26 +3114,13 @@
         <w:t xml:space="preserve">' key to return to the </w:t>
       </w:r>
       <w:r>
-        <w:t xml:space="preserve">main </w:t>
-      </w:r>
-      <w:proofErr w:type="spellStart"/>
-      <w:r>
-        <w:t>memu</w:t>
-      </w:r>
-      <w:proofErr w:type="spellEnd"/>
+        <w:t>main memu</w:t>
+      </w:r>
       <w:r>
         <w:t xml:space="preserve"> view. This is handy when you want to </w:t>
       </w:r>
       <w:r>
-        <w:t xml:space="preserve">repeat some functions without </w:t>
-      </w:r>
-      <w:proofErr w:type="gramStart"/>
-      <w:r>
-        <w:t>quit</w:t>
-      </w:r>
-      <w:proofErr w:type="gramEnd"/>
-      <w:r>
-        <w:t xml:space="preserve"> the application</w:t>
+        <w:t>repeat some functions without quit the application</w:t>
       </w:r>
       <w:r>
         <w:t>.</w:t>
@@ -3309,15 +3177,7 @@
         </w:rPr>
       </w:pPr>
       <w:r>
-        <w:t xml:space="preserve">Ask the administrator for the information of </w:t>
-      </w:r>
-      <w:proofErr w:type="gramStart"/>
-      <w:r>
-        <w:t>admin</w:t>
-      </w:r>
-      <w:proofErr w:type="gramEnd"/>
-      <w:r>
-        <w:t xml:space="preserve"> account.</w:t>
+        <w:t>Ask the administrator for the information of admin account.</w:t>
       </w:r>
       <w:r>
         <w:t xml:space="preserve"> The admin role could only be authorized by modifying the database with super administrator power.</w:t>
@@ -3530,23 +3390,7 @@
     </w:p>
     <w:p>
       <w:r>
-        <w:t xml:space="preserve">Contact your administrator if you </w:t>
-      </w:r>
-      <w:proofErr w:type="gramStart"/>
-      <w:r>
-        <w:t>having</w:t>
-      </w:r>
-      <w:proofErr w:type="gramEnd"/>
-      <w:r>
-        <w:t xml:space="preserve"> trouble </w:t>
-      </w:r>
-      <w:proofErr w:type="gramStart"/>
-      <w:r>
-        <w:t>to locate</w:t>
-      </w:r>
-      <w:proofErr w:type="gramEnd"/>
-      <w:r>
-        <w:t xml:space="preserve"> the database files and cause to an error when executing the Car Rental System.</w:t>
+        <w:t>Contact your administrator if you having trouble to locate the database files and cause to an error when executing the Car Rental System.</w:t>
       </w:r>
     </w:p>
     <w:tbl>
@@ -4066,13 +3910,8 @@
         <w:t>Click the "Delete" button</w:t>
       </w:r>
       <w:r>
-        <w:t xml:space="preserve"> and confirm </w:t>
-      </w:r>
-      <w:proofErr w:type="gramStart"/>
-      <w:r>
-        <w:t>deleting</w:t>
-      </w:r>
-      <w:proofErr w:type="gramEnd"/>
+        <w:t xml:space="preserve"> and confirm deleting</w:t>
+      </w:r>
       <w:r>
         <w:t>.</w:t>
       </w:r>
@@ -4142,15 +3981,7 @@
       </w:r>
       <w:r>
         <w:tab/>
-        <w:t xml:space="preserve">From the order list, choose the order you want </w:t>
-      </w:r>
-      <w:proofErr w:type="gramStart"/>
-      <w:r>
-        <w:t>approve</w:t>
-      </w:r>
-      <w:proofErr w:type="gramEnd"/>
-      <w:r>
-        <w:t xml:space="preserve"> or reject.</w:t>
+        <w:t>From the order list, choose the order you want approve or reject.</w:t>
       </w:r>
     </w:p>
     <w:p/>
@@ -4289,15 +4120,7 @@
         <w:t>Only users authorized as admin have the privilege to update the user information</w:t>
       </w:r>
       <w:r>
-        <w:t xml:space="preserve">, </w:t>
-      </w:r>
-      <w:proofErr w:type="gramStart"/>
-      <w:r>
-        <w:t>include</w:t>
-      </w:r>
-      <w:proofErr w:type="gramEnd"/>
-      <w:r>
-        <w:t xml:space="preserve"> the account balance of the user</w:t>
+        <w:t>, include the account balance of the user</w:t>
       </w:r>
       <w:r>
         <w:t>.</w:t>
@@ -4305,15 +4128,7 @@
     </w:p>
     <w:p>
       <w:r>
-        <w:t xml:space="preserve">Be </w:t>
-      </w:r>
-      <w:proofErr w:type="gramStart"/>
-      <w:r>
-        <w:t>extreme</w:t>
-      </w:r>
-      <w:proofErr w:type="gramEnd"/>
-      <w:r>
-        <w:t xml:space="preserve"> cautious when updating the user information.</w:t>
+        <w:t>Be extreme cautious when updating the user information.</w:t>
       </w:r>
     </w:p>
     <w:p>
@@ -4488,29 +4303,13 @@
         <w:t xml:space="preserve">You may </w:t>
       </w:r>
       <w:r>
-        <w:t xml:space="preserve">review your account information </w:t>
-      </w:r>
-      <w:proofErr w:type="gramStart"/>
-      <w:r>
-        <w:t>include</w:t>
-      </w:r>
-      <w:proofErr w:type="gramEnd"/>
-      <w:r>
-        <w:t xml:space="preserve"> the balance in your account. </w:t>
+        <w:t xml:space="preserve">review your account information include the balance in your account. </w:t>
       </w:r>
       <w:r>
         <w:t>Unfortunately,</w:t>
       </w:r>
       <w:r>
-        <w:t xml:space="preserve"> there </w:t>
-      </w:r>
-      <w:proofErr w:type="gramStart"/>
-      <w:r>
-        <w:t>is</w:t>
-      </w:r>
-      <w:proofErr w:type="gramEnd"/>
-      <w:r>
-        <w:t xml:space="preserve"> no online top-up features available at this moment, ask the administrator for topping up.</w:t>
+        <w:t xml:space="preserve"> there is no online top-up features available at this moment, ask the administrator for topping up.</w:t>
       </w:r>
     </w:p>
     <w:p>
@@ -4743,6 +4542,9 @@
     </w:p>
     <w:p>
       <w:r>
+        <w:rPr>
+          <w:noProof/>
+        </w:rPr>
         <w:drawing>
           <wp:inline distT="0" distB="0" distL="0" distR="0" wp14:anchorId="3FF1F6CC" wp14:editId="0A6BA194">
             <wp:extent cx="5605272" cy="2990088"/>
@@ -4792,6 +4594,9 @@
     <w:p/>
     <w:p>
       <w:r>
+        <w:rPr>
+          <w:noProof/>
+        </w:rPr>
         <w:drawing>
           <wp:inline distT="0" distB="0" distL="0" distR="0" wp14:anchorId="6D87F232" wp14:editId="4E114440">
             <wp:extent cx="5605272" cy="2990088"/>
@@ -4839,13 +4644,8 @@
     </w:p>
     <w:p>
       <w:r>
-        <w:t xml:space="preserve">Users with administrator </w:t>
-      </w:r>
-      <w:proofErr w:type="gramStart"/>
-      <w:r>
-        <w:t>role</w:t>
-      </w:r>
-      <w:proofErr w:type="gramEnd"/>
+        <w:t>Users with administrator role</w:t>
+      </w:r>
       <w:r>
         <w:t xml:space="preserve"> have the responsibility to manage rental bookings, including approving or rejecting requests. This can be done through the admin dashboard.</w:t>
       </w:r>
@@ -4866,15 +4666,7 @@
     <w:p/>
     <w:p>
       <w:r>
-        <w:t xml:space="preserve">The Car Rental System is licensed under the terms of the [Car Rental Open Source </w:t>
-      </w:r>
-      <w:proofErr w:type="gramStart"/>
-      <w:r>
-        <w:t>License](</w:t>
-      </w:r>
-      <w:proofErr w:type="gramEnd"/>
-      <w:r>
-        <w:t>https://github.com/imadyTech/YBCarRental/blob/main/LICENSE).</w:t>
+        <w:t>The Car Rental System is licensed under the terms of the [Car Rental Open Source License](https://github.com/imadyTech/YBCarRental/blob/main/LICENSE).</w:t>
       </w:r>
     </w:p>
     <w:p/>
@@ -4972,15 +4764,7 @@
     </w:p>
     <w:p>
       <w:r>
-        <w:t xml:space="preserve">For other </w:t>
-      </w:r>
-      <w:proofErr w:type="gramStart"/>
-      <w:r>
-        <w:t>type</w:t>
-      </w:r>
-      <w:proofErr w:type="gramEnd"/>
-      <w:r>
-        <w:t xml:space="preserve"> of users, please contact the author for usage permission.</w:t>
+        <w:t>For other type of users, please contact the author for usage permission.</w:t>
       </w:r>
     </w:p>
     <w:p/>
@@ -5017,15 +4801,7 @@
     </w:p>
     <w:p>
       <w:r>
-        <w:t xml:space="preserve">By using the Car Rental System, you agree to abide by the terms of the [Car Rental Open Source </w:t>
-      </w:r>
-      <w:proofErr w:type="gramStart"/>
-      <w:r>
-        <w:t>License](</w:t>
-      </w:r>
-      <w:proofErr w:type="gramEnd"/>
-      <w:r>
-        <w:t>https://github.com/imadyTech/YBCarRental/blob/main/LICENSE).</w:t>
+        <w:t>By using the Car Rental System, you agree to abide by the terms of the [Car Rental Open Source License](https://github.com/imadyTech/YBCarRental/blob/main/LICENSE).</w:t>
       </w:r>
     </w:p>
     <w:p/>
@@ -5049,13 +4825,8 @@
     </w:p>
     <w:p>
       <w:r>
-        <w:t xml:space="preserve">If you encounter an issue that is not resolved through this troubleshooting guide, or if you have suggestions for enhancements, please report them on our GitHub repository: </w:t>
-      </w:r>
-      <w:proofErr w:type="gramStart"/>
-      <w:r>
-        <w:t>https://github.com/imadyTech/YBCarRental</w:t>
-      </w:r>
-      <w:proofErr w:type="gramEnd"/>
+        <w:t>If you encounter an issue that is not resolved through this troubleshooting guide, or if you have suggestions for enhancements, please report them on our GitHub repository: https://github.com/imadyTech/YBCarRental</w:t>
+      </w:r>
     </w:p>
     <w:p/>
     <w:p>
@@ -5091,7 +4862,22 @@
     <w:p/>
     <w:p>
       <w:r>
-        <w:t>Our development team will review your feedback and work towards resolving any reported issues promptly. Thank you for helping us improve the Car Rental System.</w:t>
+        <w:t>Our development team</w:t>
+      </w:r>
+      <w:r>
+        <w:rPr>
+          <w:rFonts w:hint="eastAsia"/>
+        </w:rPr>
+        <w:t xml:space="preserve"> </w:t>
+      </w:r>
+      <w:r>
+        <w:rPr>
+          <w:lang w:val="en-NZ"/>
+        </w:rPr>
+        <w:t>(yes, me only)</w:t>
+      </w:r>
+      <w:r>
+        <w:t xml:space="preserve"> will review your feedback and work towards resolving any reported issues promptly. Thank you for helping us improve the Car Rental System.</w:t>
       </w:r>
     </w:p>
     <w:p/>
@@ -5194,7 +4980,7 @@
 </file>
 
 <file path=word/numbering.xml><?xml version="1.0" encoding="utf-8"?>
-<w:numbering xmlns:wpc="http://schemas.microsoft.com/office/word/2010/wordprocessingCanvas" xmlns:cx="http://schemas.microsoft.com/office/drawing/2014/chartex" xmlns:cx1="http://schemas.microsoft.com/office/drawing/2015/9/8/chartex" xmlns:cx2="http://schemas.microsoft.com/office/drawing/2015/10/21/chartex" xmlns:cx3="http://schemas.microsoft.com/office/drawing/2016/5/9/chartex" xmlns:cx4="http://schemas.microsoft.com/office/drawing/2016/5/10/chartex" xmlns:cx5="http://schemas.microsoft.com/office/drawing/2016/5/11/chartex" xmlns:cx6="http://schemas.microsoft.com/office/drawing/2016/5/12/chartex" xmlns:cx7="http://schemas.microsoft.com/office/drawing/2016/5/13/chartex" xmlns:cx8="http://schemas.microsoft.com/office/drawing/2016/5/14/chartex" xmlns:mc="http://schemas.openxmlformats.org/markup-compatibility/2006" xmlns:aink="http://schemas.microsoft.com/office/drawing/2016/ink" xmlns:am3d="http://schemas.microsoft.com/office/drawing/2017/model3d" xmlns:o="urn:schemas-microsoft-com:office:office" xmlns:oel="http://schemas.microsoft.com/office/2019/extlst" xmlns:r="http://schemas.openxmlformats.org/officeDocument/2006/relationships" xmlns:m="http://schemas.openxmlformats.org/officeDocument/2006/math" xmlns:v="urn:schemas-microsoft-com:vml" xmlns:wp14="http://schemas.microsoft.com/office/word/2010/wordprocessingDrawing" xmlns:wp="http://schemas.openxmlformats.org/drawingml/2006/wordprocessingDrawing" xmlns:w10="urn:schemas-microsoft-com:office:word" xmlns:w="http://schemas.openxmlformats.org/wordprocessingml/2006/main" xmlns:w14="http://schemas.microsoft.com/office/word/2010/wordml" xmlns:w15="http://schemas.microsoft.com/office/word/2012/wordml" xmlns:w16cex="http://schemas.microsoft.com/office/word/2018/wordml/cex" xmlns:w16cid="http://schemas.microsoft.com/office/word/2016/wordml/cid" xmlns:w16="http://schemas.microsoft.com/office/word/2018/wordml" xmlns:w16sdtdh="http://schemas.microsoft.com/office/word/2020/wordml/sdtdatahash" xmlns:w16se="http://schemas.microsoft.com/office/word/2015/wordml/symex" xmlns:wpg="http://schemas.microsoft.com/office/word/2010/wordprocessingGroup" xmlns:wpi="http://schemas.microsoft.com/office/word/2010/wordprocessingInk" xmlns:wne="http://schemas.microsoft.com/office/word/2006/wordml" xmlns:wps="http://schemas.microsoft.com/office/word/2010/wordprocessingShape" mc:Ignorable="w14 w15 w16se w16cid w16 w16cex w16sdtdh wp14">
+<w:numbering xmlns:wpc="http://schemas.microsoft.com/office/word/2010/wordprocessingCanvas" xmlns:cx="http://schemas.microsoft.com/office/drawing/2014/chartex" xmlns:cx1="http://schemas.microsoft.com/office/drawing/2015/9/8/chartex" xmlns:cx2="http://schemas.microsoft.com/office/drawing/2015/10/21/chartex" xmlns:cx3="http://schemas.microsoft.com/office/drawing/2016/5/9/chartex" xmlns:cx4="http://schemas.microsoft.com/office/drawing/2016/5/10/chartex" xmlns:cx5="http://schemas.microsoft.com/office/drawing/2016/5/11/chartex" xmlns:cx6="http://schemas.microsoft.com/office/drawing/2016/5/12/chartex" xmlns:cx7="http://schemas.microsoft.com/office/drawing/2016/5/13/chartex" xmlns:cx8="http://schemas.microsoft.com/office/drawing/2016/5/14/chartex" xmlns:mc="http://schemas.openxmlformats.org/markup-compatibility/2006" xmlns:aink="http://schemas.microsoft.com/office/drawing/2016/ink" xmlns:am3d="http://schemas.microsoft.com/office/drawing/2017/model3d" xmlns:o="urn:schemas-microsoft-com:office:office" xmlns:oel="http://schemas.microsoft.com/office/2019/extlst" xmlns:r="http://schemas.openxmlformats.org/officeDocument/2006/relationships" xmlns:m="http://schemas.openxmlformats.org/officeDocument/2006/math" xmlns:v="urn:schemas-microsoft-com:vml" xmlns:wp14="http://schemas.microsoft.com/office/word/2010/wordprocessingDrawing" xmlns:wp="http://schemas.openxmlformats.org/drawingml/2006/wordprocessingDrawing" xmlns:w10="urn:schemas-microsoft-com:office:word" xmlns:w="http://schemas.openxmlformats.org/wordprocessingml/2006/main" xmlns:w14="http://schemas.microsoft.com/office/word/2010/wordml" xmlns:w15="http://schemas.microsoft.com/office/word/2012/wordml" xmlns:w16cex="http://schemas.microsoft.com/office/word/2018/wordml/cex" xmlns:w16cid="http://schemas.microsoft.com/office/word/2016/wordml/cid" xmlns:w16="http://schemas.microsoft.com/office/word/2018/wordml" xmlns:w16du="http://schemas.microsoft.com/office/word/2023/wordml/word16du" xmlns:w16sdtdh="http://schemas.microsoft.com/office/word/2020/wordml/sdtdatahash" xmlns:w16se="http://schemas.microsoft.com/office/word/2015/wordml/symex" xmlns:wpg="http://schemas.microsoft.com/office/word/2010/wordprocessingGroup" xmlns:wpi="http://schemas.microsoft.com/office/word/2010/wordprocessingInk" xmlns:wne="http://schemas.microsoft.com/office/word/2006/wordml" xmlns:wps="http://schemas.microsoft.com/office/word/2010/wordprocessingShape" mc:Ignorable="w14 w15 w16se w16cid w16 w16cex w16sdtdh w16du wp14">
   <w:abstractNum w:abstractNumId="0" w15:restartNumberingAfterBreak="0">
     <w:nsid w:val="02F934ED"/>
     <w:multiLevelType w:val="hybridMultilevel"/>
@@ -6787,7 +6573,7 @@
 </file>
 
 <file path=word/styles.xml><?xml version="1.0" encoding="utf-8"?>
-<w:styles xmlns:mc="http://schemas.openxmlformats.org/markup-compatibility/2006" xmlns:r="http://schemas.openxmlformats.org/officeDocument/2006/relationships" xmlns:w="http://schemas.openxmlformats.org/wordprocessingml/2006/main" xmlns:w14="http://schemas.microsoft.com/office/word/2010/wordml" xmlns:w15="http://schemas.microsoft.com/office/word/2012/wordml" xmlns:w16cex="http://schemas.microsoft.com/office/word/2018/wordml/cex" xmlns:w16cid="http://schemas.microsoft.com/office/word/2016/wordml/cid" xmlns:w16="http://schemas.microsoft.com/office/word/2018/wordml" xmlns:w16sdtdh="http://schemas.microsoft.com/office/word/2020/wordml/sdtdatahash" xmlns:w16se="http://schemas.microsoft.com/office/word/2015/wordml/symex" mc:Ignorable="w14 w15 w16se w16cid w16 w16cex w16sdtdh">
+<w:styles xmlns:mc="http://schemas.openxmlformats.org/markup-compatibility/2006" xmlns:r="http://schemas.openxmlformats.org/officeDocument/2006/relationships" xmlns:w="http://schemas.openxmlformats.org/wordprocessingml/2006/main" xmlns:w14="http://schemas.microsoft.com/office/word/2010/wordml" xmlns:w15="http://schemas.microsoft.com/office/word/2012/wordml" xmlns:w16cex="http://schemas.microsoft.com/office/word/2018/wordml/cex" xmlns:w16cid="http://schemas.microsoft.com/office/word/2016/wordml/cid" xmlns:w16="http://schemas.microsoft.com/office/word/2018/wordml" xmlns:w16du="http://schemas.microsoft.com/office/word/2023/wordml/word16du" xmlns:w16sdtdh="http://schemas.microsoft.com/office/word/2020/wordml/sdtdatahash" xmlns:w16se="http://schemas.microsoft.com/office/word/2015/wordml/symex" mc:Ignorable="w14 w15 w16se w16cid w16 w16cex w16sdtdh w16du">
   <w:docDefaults>
     <w:rPrDefault>
       <w:rPr>

</xml_diff>